<commit_message>
EN like a final
</commit_message>
<xml_diff>
--- a/doc/Inna/Graph_Part.docx
+++ b/doc/Inna/Graph_Part.docx
@@ -105,17 +105,8 @@
                 <w:rFonts w:eastAsia="Calibri" w:cs="Times New Roman"/>
                 <w:sz w:val="22"/>
                 <w:szCs w:val="24"/>
-                <w:lang w:val="en-US"/>
-              </w:rPr>
-              <w:t>8</w:t>
-            </w:r>
-            <w:r>
-              <w:rPr>
-                <w:rFonts w:eastAsia="Calibri" w:cs="Times New Roman"/>
-                <w:sz w:val="22"/>
-                <w:szCs w:val="24"/>
-              </w:rPr>
-              <w:t>2</w:t>
+              </w:rPr>
+              <w:t>71</w:t>
             </w:r>
           </w:p>
         </w:tc>
@@ -2109,17 +2100,8 @@
                 <w:rFonts w:eastAsia="Calibri" w:cs="Times New Roman"/>
                 <w:sz w:val="22"/>
                 <w:szCs w:val="24"/>
-                <w:lang w:val="en-US"/>
-              </w:rPr>
-              <w:t>8</w:t>
-            </w:r>
-            <w:r>
-              <w:rPr>
-                <w:rFonts w:eastAsia="Calibri" w:cs="Times New Roman"/>
-                <w:sz w:val="22"/>
-                <w:szCs w:val="24"/>
-              </w:rPr>
-              <w:t>3</w:t>
+              </w:rPr>
+              <w:t>72</w:t>
             </w:r>
           </w:p>
         </w:tc>
@@ -4112,17 +4094,8 @@
                 <w:rFonts w:eastAsia="Calibri" w:cs="Times New Roman"/>
                 <w:sz w:val="22"/>
                 <w:szCs w:val="24"/>
-                <w:lang w:val="en-US"/>
-              </w:rPr>
-              <w:t>8</w:t>
-            </w:r>
-            <w:r>
-              <w:rPr>
-                <w:rFonts w:eastAsia="Calibri" w:cs="Times New Roman"/>
-                <w:sz w:val="22"/>
-                <w:szCs w:val="24"/>
-              </w:rPr>
-              <w:t>4</w:t>
+              </w:rPr>
+              <w:t>73</w:t>
             </w:r>
           </w:p>
         </w:tc>
@@ -4176,10 +4149,10 @@
                   <v:path o:extrusionok="f" gradientshapeok="t" o:connecttype="rect"/>
                   <o:lock v:ext="edit" aspectratio="t"/>
                 </v:shapetype>
-                <v:shape id="_x0000_i1025" type="#_x0000_t75" style="width:379.5pt;height:333.75pt" o:ole="">
+                <v:shape id="_x0000_i1025" type="#_x0000_t75" style="width:379.25pt;height:334.05pt" o:ole="">
                   <v:imagedata r:id="rId9" o:title=""/>
                 </v:shape>
-                <o:OLEObject Type="Embed" ProgID="Visio.Drawing.11" ShapeID="_x0000_i1025" DrawAspect="Content" ObjectID="_1620467010" r:id="rId10"/>
+                <o:OLEObject Type="Embed" ProgID="Visio.Drawing.11" ShapeID="_x0000_i1025" DrawAspect="Content" ObjectID="_1620554594" r:id="rId10"/>
               </w:object>
             </w:r>
           </w:p>
@@ -6097,17 +6070,8 @@
                 <w:rFonts w:eastAsia="Calibri" w:cs="Times New Roman"/>
                 <w:sz w:val="22"/>
                 <w:szCs w:val="24"/>
-                <w:lang w:val="en-US"/>
-              </w:rPr>
-              <w:t>8</w:t>
-            </w:r>
-            <w:r>
-              <w:rPr>
-                <w:rFonts w:eastAsia="Calibri" w:cs="Times New Roman"/>
-                <w:sz w:val="22"/>
-                <w:szCs w:val="24"/>
-              </w:rPr>
-              <w:t>5</w:t>
+              </w:rPr>
+              <w:t>74</w:t>
             </w:r>
           </w:p>
         </w:tc>
@@ -8105,17 +8069,8 @@
                 <w:rFonts w:eastAsia="Calibri" w:cs="Times New Roman"/>
                 <w:sz w:val="22"/>
                 <w:szCs w:val="24"/>
-                <w:lang w:val="en-US"/>
-              </w:rPr>
-              <w:t>8</w:t>
-            </w:r>
-            <w:r>
-              <w:rPr>
-                <w:rFonts w:eastAsia="Calibri" w:cs="Times New Roman"/>
-                <w:sz w:val="22"/>
-                <w:szCs w:val="24"/>
-              </w:rPr>
-              <w:t>6</w:t>
+              </w:rPr>
+              <w:t>75</w:t>
             </w:r>
           </w:p>
         </w:tc>
@@ -10115,7 +10070,7 @@
                 <w:sz w:val="22"/>
                 <w:szCs w:val="24"/>
               </w:rPr>
-              <w:t>87</w:t>
+              <w:t>76</w:t>
             </w:r>
           </w:p>
         </w:tc>
@@ -12097,7 +12052,6 @@
                 <w:rFonts w:eastAsia="Calibri" w:cs="Times New Roman"/>
                 <w:sz w:val="22"/>
                 <w:szCs w:val="24"/>
-                <w:lang w:val="en-US"/>
               </w:rPr>
             </w:pPr>
             <w:r>
@@ -12106,7 +12060,7 @@
                 <w:sz w:val="22"/>
                 <w:szCs w:val="24"/>
               </w:rPr>
-              <w:t>88</w:t>
+              <w:t>77</w:t>
             </w:r>
           </w:p>
         </w:tc>
@@ -14111,7 +14065,7 @@
                 <w:sz w:val="22"/>
                 <w:szCs w:val="24"/>
               </w:rPr>
-              <w:t>89</w:t>
+              <w:t>78</w:t>
             </w:r>
           </w:p>
         </w:tc>
@@ -16115,17 +16069,8 @@
                 <w:rFonts w:eastAsia="Calibri" w:cs="Times New Roman"/>
                 <w:sz w:val="22"/>
                 <w:szCs w:val="24"/>
-                <w:lang w:val="en-US"/>
-              </w:rPr>
-              <w:t>9</w:t>
-            </w:r>
-            <w:r>
-              <w:rPr>
-                <w:rFonts w:eastAsia="Calibri" w:cs="Times New Roman"/>
-                <w:sz w:val="22"/>
-                <w:szCs w:val="24"/>
-              </w:rPr>
-              <w:t>0</w:t>
+              </w:rPr>
+              <w:t>79</w:t>
             </w:r>
           </w:p>
         </w:tc>
@@ -18126,18 +18071,11 @@
                 <w:rFonts w:eastAsia="Calibri" w:cs="Times New Roman"/>
                 <w:sz w:val="22"/>
                 <w:szCs w:val="24"/>
-                <w:lang w:val="en-US"/>
-              </w:rPr>
-              <w:t>9</w:t>
-            </w:r>
-            <w:r>
-              <w:rPr>
-                <w:rFonts w:eastAsia="Calibri" w:cs="Times New Roman"/>
-                <w:sz w:val="22"/>
-                <w:szCs w:val="24"/>
-              </w:rPr>
-              <w:t>1</w:t>
-            </w:r>
+              </w:rPr>
+              <w:t>80</w:t>
+            </w:r>
+            <w:bookmarkStart w:id="0" w:name="_GoBack"/>
+            <w:bookmarkEnd w:id="0"/>
           </w:p>
         </w:tc>
       </w:tr>
@@ -18224,8 +18162,6 @@
                 </wp:inline>
               </w:drawing>
             </w:r>
-            <w:bookmarkStart w:id="0" w:name="_GoBack"/>
-            <w:bookmarkEnd w:id="0"/>
           </w:p>
         </w:tc>
       </w:tr>

</xml_diff>